<commit_message>
Added Soganatsu Studios questions
</commit_message>
<xml_diff>
--- a/Entreprenariat/Soganatsu Studios/Structure FR.docx
+++ b/Entreprenariat/Soganatsu Studios/Structure FR.docx
@@ -52,6 +52,32 @@
         <w:ind w:right="0" w:left="0" w:firstLine="0"/>
         <w:jc w:val="left"/>
         <w:rPr>
+          <w:rFonts w:ascii="Helvetica" w:hAnsi="Helvetica" w:cs="Helvetica" w:eastAsia="Helvetica"/>
+          <w:color w:val="auto"/>
+          <w:spacing w:val="0"/>
+          <w:position w:val="0"/>
+          <w:sz w:val="22"/>
+          <w:shd w:fill="auto" w:val="clear"/>
+        </w:rPr>
+      </w:pPr>
+      <w:r>
+        <w:rPr>
+          <w:rFonts w:ascii="Helvetica" w:hAnsi="Helvetica" w:cs="Helvetica" w:eastAsia="Helvetica"/>
+          <w:color w:val="auto"/>
+          <w:spacing w:val="0"/>
+          <w:position w:val="0"/>
+          <w:sz w:val="22"/>
+          <w:shd w:fill="auto" w:val="clear"/>
+        </w:rPr>
+        <w:t xml:space="preserve">- Teach your project on a word ? Give a description, teach everything in details, how do you get the money, what is SS compared to Pinpoints-Instruments ? I would like EVERY details !</w:t>
+      </w:r>
+    </w:p>
+    <w:p>
+      <w:pPr>
+        <w:spacing w:before="0" w:after="200" w:line="276"/>
+        <w:ind w:right="0" w:left="0" w:firstLine="0"/>
+        <w:jc w:val="left"/>
+        <w:rPr>
           <w:rFonts w:ascii="Calibri" w:hAnsi="Calibri" w:cs="Calibri" w:eastAsia="Calibri"/>
           <w:color w:val="auto"/>
           <w:spacing w:val="0"/>
@@ -69,238 +95,197 @@
           <w:sz w:val="22"/>
           <w:shd w:fill="auto" w:val="clear"/>
         </w:rPr>
-        <w:t xml:space="preserve">- Quelle est la structure de SS ?</w:t>
-      </w:r>
-    </w:p>
-    <w:p>
-      <w:pPr>
-        <w:spacing w:before="0" w:after="0" w:line="240"/>
-        <w:ind w:right="0" w:left="0" w:firstLine="0"/>
-        <w:jc w:val="left"/>
-        <w:rPr>
-          <w:rFonts w:ascii="Helvetica" w:hAnsi="Helvetica" w:cs="Helvetica" w:eastAsia="Helvetica"/>
-          <w:color w:val="auto"/>
-          <w:spacing w:val="0"/>
-          <w:position w:val="0"/>
-          <w:sz w:val="22"/>
-          <w:shd w:fill="auto" w:val="clear"/>
-        </w:rPr>
-      </w:pPr>
-      <w:r>
-        <w:rPr>
-          <w:rFonts w:ascii="Helvetica" w:hAnsi="Helvetica" w:cs="Helvetica" w:eastAsia="Helvetica"/>
-          <w:color w:val="auto"/>
-          <w:spacing w:val="0"/>
-          <w:position w:val="0"/>
-          <w:sz w:val="22"/>
-          <w:shd w:fill="auto" w:val="clear"/>
-        </w:rPr>
-        <w:t xml:space="preserve">- Quel est la capital ?</w:t>
-      </w:r>
-    </w:p>
-    <w:p>
-      <w:pPr>
-        <w:spacing w:before="0" w:after="0" w:line="240"/>
-        <w:ind w:right="0" w:left="0" w:firstLine="0"/>
-        <w:jc w:val="left"/>
-        <w:rPr>
-          <w:rFonts w:ascii="Helvetica" w:hAnsi="Helvetica" w:cs="Helvetica" w:eastAsia="Helvetica"/>
-          <w:color w:val="auto"/>
-          <w:spacing w:val="0"/>
-          <w:position w:val="0"/>
-          <w:sz w:val="22"/>
-          <w:shd w:fill="auto" w:val="clear"/>
-        </w:rPr>
-      </w:pPr>
-    </w:p>
-    <w:p>
-      <w:pPr>
-        <w:spacing w:before="0" w:after="0" w:line="240"/>
-        <w:ind w:right="0" w:left="0" w:firstLine="0"/>
-        <w:jc w:val="left"/>
-        <w:rPr>
-          <w:rFonts w:ascii="Helvetica" w:hAnsi="Helvetica" w:cs="Helvetica" w:eastAsia="Helvetica"/>
-          <w:color w:val="auto"/>
-          <w:spacing w:val="0"/>
-          <w:position w:val="0"/>
-          <w:sz w:val="22"/>
-          <w:shd w:fill="auto" w:val="clear"/>
-        </w:rPr>
-      </w:pPr>
-      <w:r>
-        <w:rPr>
-          <w:rFonts w:ascii="Helvetica" w:hAnsi="Helvetica" w:cs="Helvetica" w:eastAsia="Helvetica"/>
-          <w:color w:val="auto"/>
-          <w:spacing w:val="0"/>
-          <w:position w:val="0"/>
-          <w:sz w:val="22"/>
-          <w:shd w:fill="auto" w:val="clear"/>
-        </w:rPr>
-        <w:t xml:space="preserve">- Quelle est sa fonction juridique ?</w:t>
-      </w:r>
-    </w:p>
-    <w:p>
-      <w:pPr>
-        <w:spacing w:before="0" w:after="0" w:line="240"/>
-        <w:ind w:right="0" w:left="0" w:firstLine="0"/>
-        <w:jc w:val="left"/>
-        <w:rPr>
-          <w:rFonts w:ascii="Helvetica" w:hAnsi="Helvetica" w:cs="Helvetica" w:eastAsia="Helvetica"/>
-          <w:color w:val="auto"/>
-          <w:spacing w:val="0"/>
-          <w:position w:val="0"/>
-          <w:sz w:val="22"/>
-          <w:shd w:fill="auto" w:val="clear"/>
-        </w:rPr>
-      </w:pPr>
-    </w:p>
-    <w:p>
-      <w:pPr>
-        <w:spacing w:before="0" w:after="0" w:line="240"/>
-        <w:ind w:right="0" w:left="0" w:firstLine="0"/>
-        <w:jc w:val="left"/>
-        <w:rPr>
-          <w:rFonts w:ascii="Helvetica" w:hAnsi="Helvetica" w:cs="Helvetica" w:eastAsia="Helvetica"/>
-          <w:color w:val="auto"/>
-          <w:spacing w:val="0"/>
-          <w:position w:val="0"/>
-          <w:sz w:val="22"/>
-          <w:shd w:fill="auto" w:val="clear"/>
-        </w:rPr>
-      </w:pPr>
-      <w:r>
-        <w:rPr>
-          <w:rFonts w:ascii="Helvetica" w:hAnsi="Helvetica" w:cs="Helvetica" w:eastAsia="Helvetica"/>
-          <w:color w:val="auto"/>
-          <w:spacing w:val="0"/>
-          <w:position w:val="0"/>
-          <w:sz w:val="22"/>
-          <w:shd w:fill="auto" w:val="clear"/>
-        </w:rPr>
-        <w:t xml:space="preserve">- Où est son SG ?</w:t>
-      </w:r>
-    </w:p>
-    <w:p>
-      <w:pPr>
-        <w:spacing w:before="0" w:after="0" w:line="240"/>
-        <w:ind w:right="0" w:left="0" w:firstLine="0"/>
-        <w:jc w:val="left"/>
-        <w:rPr>
-          <w:rFonts w:ascii="Helvetica" w:hAnsi="Helvetica" w:cs="Helvetica" w:eastAsia="Helvetica"/>
-          <w:color w:val="auto"/>
-          <w:spacing w:val="0"/>
-          <w:position w:val="0"/>
-          <w:sz w:val="22"/>
-          <w:shd w:fill="auto" w:val="clear"/>
-        </w:rPr>
-      </w:pPr>
-    </w:p>
-    <w:p>
-      <w:pPr>
-        <w:spacing w:before="0" w:after="0" w:line="240"/>
-        <w:ind w:right="0" w:left="0" w:firstLine="0"/>
-        <w:jc w:val="left"/>
-        <w:rPr>
-          <w:rFonts w:ascii="Helvetica" w:hAnsi="Helvetica" w:cs="Helvetica" w:eastAsia="Helvetica"/>
-          <w:color w:val="auto"/>
-          <w:spacing w:val="0"/>
-          <w:position w:val="0"/>
-          <w:sz w:val="22"/>
-          <w:shd w:fill="auto" w:val="clear"/>
-        </w:rPr>
-      </w:pPr>
-      <w:r>
-        <w:rPr>
-          <w:rFonts w:ascii="Helvetica" w:hAnsi="Helvetica" w:cs="Helvetica" w:eastAsia="Helvetica"/>
-          <w:color w:val="auto"/>
-          <w:spacing w:val="0"/>
-          <w:position w:val="0"/>
-          <w:sz w:val="22"/>
-          <w:shd w:fill="auto" w:val="clear"/>
-        </w:rPr>
-        <w:t xml:space="preserve">- Compte de résultat sur 3 ans minimum ?</w:t>
-      </w:r>
-    </w:p>
-    <w:p>
-      <w:pPr>
-        <w:spacing w:before="0" w:after="0" w:line="240"/>
-        <w:ind w:right="0" w:left="0" w:firstLine="0"/>
-        <w:jc w:val="left"/>
-        <w:rPr>
-          <w:rFonts w:ascii="Helvetica" w:hAnsi="Helvetica" w:cs="Helvetica" w:eastAsia="Helvetica"/>
-          <w:color w:val="auto"/>
-          <w:spacing w:val="0"/>
-          <w:position w:val="0"/>
-          <w:sz w:val="22"/>
-          <w:shd w:fill="auto" w:val="clear"/>
-        </w:rPr>
-      </w:pPr>
-    </w:p>
-    <w:p>
-      <w:pPr>
-        <w:spacing w:before="0" w:after="0" w:line="240"/>
-        <w:ind w:right="0" w:left="0" w:firstLine="0"/>
-        <w:jc w:val="left"/>
-        <w:rPr>
-          <w:rFonts w:ascii="Helvetica" w:hAnsi="Helvetica" w:cs="Helvetica" w:eastAsia="Helvetica"/>
-          <w:color w:val="auto"/>
-          <w:spacing w:val="0"/>
-          <w:position w:val="0"/>
-          <w:sz w:val="22"/>
-          <w:shd w:fill="auto" w:val="clear"/>
-        </w:rPr>
-      </w:pPr>
-      <w:r>
-        <w:rPr>
-          <w:rFonts w:ascii="Helvetica" w:hAnsi="Helvetica" w:cs="Helvetica" w:eastAsia="Helvetica"/>
-          <w:color w:val="auto"/>
-          <w:spacing w:val="0"/>
-          <w:position w:val="0"/>
-          <w:sz w:val="22"/>
-          <w:shd w:fill="auto" w:val="clear"/>
-        </w:rPr>
-        <w:t xml:space="preserve">- Concernant les parts, plus d'informations ?</w:t>
-      </w:r>
-    </w:p>
-    <w:p>
-      <w:pPr>
-        <w:spacing w:before="0" w:after="0" w:line="240"/>
-        <w:ind w:right="0" w:left="0" w:firstLine="0"/>
-        <w:jc w:val="left"/>
-        <w:rPr>
-          <w:rFonts w:ascii="Helvetica" w:hAnsi="Helvetica" w:cs="Helvetica" w:eastAsia="Helvetica"/>
-          <w:color w:val="auto"/>
-          <w:spacing w:val="0"/>
-          <w:position w:val="0"/>
-          <w:sz w:val="22"/>
-          <w:shd w:fill="auto" w:val="clear"/>
-        </w:rPr>
-      </w:pPr>
-    </w:p>
-    <w:p>
-      <w:pPr>
-        <w:spacing w:before="0" w:after="0" w:line="240"/>
-        <w:ind w:right="0" w:left="0" w:firstLine="0"/>
-        <w:jc w:val="left"/>
-        <w:rPr>
-          <w:rFonts w:ascii="Helvetica" w:hAnsi="Helvetica" w:cs="Helvetica" w:eastAsia="Helvetica"/>
-          <w:color w:val="auto"/>
-          <w:spacing w:val="0"/>
-          <w:position w:val="0"/>
-          <w:sz w:val="22"/>
-          <w:shd w:fill="auto" w:val="clear"/>
-        </w:rPr>
-      </w:pPr>
-      <w:r>
-        <w:rPr>
-          <w:rFonts w:ascii="Helvetica" w:hAnsi="Helvetica" w:cs="Helvetica" w:eastAsia="Helvetica"/>
-          <w:color w:val="auto"/>
-          <w:spacing w:val="0"/>
-          <w:position w:val="0"/>
-          <w:sz w:val="22"/>
-          <w:shd w:fill="auto" w:val="clear"/>
-        </w:rPr>
-        <w:t xml:space="preserve">- Est-ce que je suis salarié, je prends des participations ou alors j'achète des parts ?</w:t>
+        <w:t xml:space="preserve">- Quelle est la structure de SS ? What is SS strucutre ?</w:t>
+      </w:r>
+    </w:p>
+    <w:p>
+      <w:pPr>
+        <w:spacing w:before="0" w:after="0" w:line="240"/>
+        <w:ind w:right="0" w:left="0" w:firstLine="0"/>
+        <w:jc w:val="left"/>
+        <w:rPr>
+          <w:rFonts w:ascii="Helvetica" w:hAnsi="Helvetica" w:cs="Helvetica" w:eastAsia="Helvetica"/>
+          <w:color w:val="auto"/>
+          <w:spacing w:val="0"/>
+          <w:position w:val="0"/>
+          <w:sz w:val="22"/>
+          <w:shd w:fill="auto" w:val="clear"/>
+        </w:rPr>
+      </w:pPr>
+      <w:r>
+        <w:rPr>
+          <w:rFonts w:ascii="Helvetica" w:hAnsi="Helvetica" w:cs="Helvetica" w:eastAsia="Helvetica"/>
+          <w:color w:val="auto"/>
+          <w:spacing w:val="0"/>
+          <w:position w:val="0"/>
+          <w:sz w:val="22"/>
+          <w:shd w:fill="auto" w:val="clear"/>
+        </w:rPr>
+        <w:t xml:space="preserve">- Quel est la capital ? How many money will you invest in SS France ? Why ?</w:t>
+      </w:r>
+    </w:p>
+    <w:p>
+      <w:pPr>
+        <w:spacing w:before="0" w:after="0" w:line="240"/>
+        <w:ind w:right="0" w:left="0" w:firstLine="0"/>
+        <w:jc w:val="left"/>
+        <w:rPr>
+          <w:rFonts w:ascii="Helvetica" w:hAnsi="Helvetica" w:cs="Helvetica" w:eastAsia="Helvetica"/>
+          <w:color w:val="auto"/>
+          <w:spacing w:val="0"/>
+          <w:position w:val="0"/>
+          <w:sz w:val="22"/>
+          <w:shd w:fill="auto" w:val="clear"/>
+        </w:rPr>
+      </w:pPr>
+    </w:p>
+    <w:p>
+      <w:pPr>
+        <w:spacing w:before="0" w:after="0" w:line="240"/>
+        <w:ind w:right="0" w:left="0" w:firstLine="0"/>
+        <w:jc w:val="left"/>
+        <w:rPr>
+          <w:rFonts w:ascii="Helvetica" w:hAnsi="Helvetica" w:cs="Helvetica" w:eastAsia="Helvetica"/>
+          <w:color w:val="auto"/>
+          <w:spacing w:val="0"/>
+          <w:position w:val="0"/>
+          <w:sz w:val="22"/>
+          <w:shd w:fill="auto" w:val="clear"/>
+        </w:rPr>
+      </w:pPr>
+      <w:r>
+        <w:rPr>
+          <w:rFonts w:ascii="Helvetica" w:hAnsi="Helvetica" w:cs="Helvetica" w:eastAsia="Helvetica"/>
+          <w:color w:val="auto"/>
+          <w:spacing w:val="0"/>
+          <w:position w:val="0"/>
+          <w:sz w:val="22"/>
+          <w:shd w:fill="auto" w:val="clear"/>
+        </w:rPr>
+        <w:t xml:space="preserve">- Quelle est sa fonction juridique ? What is SS France legal function ?</w:t>
+      </w:r>
+    </w:p>
+    <w:p>
+      <w:pPr>
+        <w:spacing w:before="0" w:after="0" w:line="240"/>
+        <w:ind w:right="0" w:left="0" w:firstLine="0"/>
+        <w:jc w:val="left"/>
+        <w:rPr>
+          <w:rFonts w:ascii="Helvetica" w:hAnsi="Helvetica" w:cs="Helvetica" w:eastAsia="Helvetica"/>
+          <w:color w:val="auto"/>
+          <w:spacing w:val="0"/>
+          <w:position w:val="0"/>
+          <w:sz w:val="22"/>
+          <w:shd w:fill="auto" w:val="clear"/>
+        </w:rPr>
+      </w:pPr>
+    </w:p>
+    <w:p>
+      <w:pPr>
+        <w:spacing w:before="0" w:after="0" w:line="240"/>
+        <w:ind w:right="0" w:left="0" w:firstLine="0"/>
+        <w:jc w:val="left"/>
+        <w:rPr>
+          <w:rFonts w:ascii="Helvetica" w:hAnsi="Helvetica" w:cs="Helvetica" w:eastAsia="Helvetica"/>
+          <w:color w:val="auto"/>
+          <w:spacing w:val="0"/>
+          <w:position w:val="0"/>
+          <w:sz w:val="22"/>
+          <w:shd w:fill="auto" w:val="clear"/>
+        </w:rPr>
+      </w:pPr>
+      <w:r>
+        <w:rPr>
+          <w:rFonts w:ascii="Helvetica" w:hAnsi="Helvetica" w:cs="Helvetica" w:eastAsia="Helvetica"/>
+          <w:color w:val="auto"/>
+          <w:spacing w:val="0"/>
+          <w:position w:val="0"/>
+          <w:sz w:val="22"/>
+          <w:shd w:fill="auto" w:val="clear"/>
+        </w:rPr>
+        <w:t xml:space="preserve">- Où est son Siège Social ? Where is the head office ?</w:t>
+      </w:r>
+    </w:p>
+    <w:p>
+      <w:pPr>
+        <w:spacing w:before="0" w:after="0" w:line="240"/>
+        <w:ind w:right="0" w:left="0" w:firstLine="0"/>
+        <w:jc w:val="left"/>
+        <w:rPr>
+          <w:rFonts w:ascii="Helvetica" w:hAnsi="Helvetica" w:cs="Helvetica" w:eastAsia="Helvetica"/>
+          <w:color w:val="auto"/>
+          <w:spacing w:val="0"/>
+          <w:position w:val="0"/>
+          <w:sz w:val="22"/>
+          <w:shd w:fill="auto" w:val="clear"/>
+        </w:rPr>
+      </w:pPr>
+    </w:p>
+    <w:p>
+      <w:pPr>
+        <w:spacing w:before="0" w:after="0" w:line="240"/>
+        <w:ind w:right="0" w:left="0" w:firstLine="0"/>
+        <w:jc w:val="left"/>
+        <w:rPr>
+          <w:rFonts w:ascii="Helvetica" w:hAnsi="Helvetica" w:cs="Helvetica" w:eastAsia="Helvetica"/>
+          <w:color w:val="auto"/>
+          <w:spacing w:val="0"/>
+          <w:position w:val="0"/>
+          <w:sz w:val="22"/>
+          <w:shd w:fill="auto" w:val="clear"/>
+        </w:rPr>
+      </w:pPr>
+      <w:r>
+        <w:rPr>
+          <w:rFonts w:ascii="Helvetica" w:hAnsi="Helvetica" w:cs="Helvetica" w:eastAsia="Helvetica"/>
+          <w:color w:val="auto"/>
+          <w:spacing w:val="0"/>
+          <w:position w:val="0"/>
+          <w:sz w:val="22"/>
+          <w:shd w:fill="auto" w:val="clear"/>
+        </w:rPr>
+        <w:t xml:space="preserve">- Concernant les parts, plus d'informations ? Can you tell my more about the parts we will have in the company ?</w:t>
+      </w:r>
+    </w:p>
+    <w:p>
+      <w:pPr>
+        <w:spacing w:before="0" w:after="0" w:line="240"/>
+        <w:ind w:right="0" w:left="0" w:firstLine="0"/>
+        <w:jc w:val="left"/>
+        <w:rPr>
+          <w:rFonts w:ascii="Helvetica" w:hAnsi="Helvetica" w:cs="Helvetica" w:eastAsia="Helvetica"/>
+          <w:color w:val="auto"/>
+          <w:spacing w:val="0"/>
+          <w:position w:val="0"/>
+          <w:sz w:val="22"/>
+          <w:shd w:fill="auto" w:val="clear"/>
+        </w:rPr>
+      </w:pPr>
+    </w:p>
+    <w:p>
+      <w:pPr>
+        <w:spacing w:before="0" w:after="0" w:line="240"/>
+        <w:ind w:right="0" w:left="0" w:firstLine="0"/>
+        <w:jc w:val="left"/>
+        <w:rPr>
+          <w:rFonts w:ascii="Helvetica" w:hAnsi="Helvetica" w:cs="Helvetica" w:eastAsia="Helvetica"/>
+          <w:color w:val="auto"/>
+          <w:spacing w:val="0"/>
+          <w:position w:val="0"/>
+          <w:sz w:val="22"/>
+          <w:shd w:fill="auto" w:val="clear"/>
+        </w:rPr>
+      </w:pPr>
+      <w:r>
+        <w:rPr>
+          <w:rFonts w:ascii="Helvetica" w:hAnsi="Helvetica" w:cs="Helvetica" w:eastAsia="Helvetica"/>
+          <w:color w:val="auto"/>
+          <w:spacing w:val="0"/>
+          <w:position w:val="0"/>
+          <w:sz w:val="22"/>
+          <w:shd w:fill="auto" w:val="clear"/>
+        </w:rPr>
+        <w:t xml:space="preserve">- Est-ce que je suis salarié, je prends des participations ou alors j'achète des parts ? Am I an employee, </w:t>
       </w:r>
     </w:p>
     <w:p>

</xml_diff>